<commit_message>
added more text to part I, updated word doc
</commit_message>
<xml_diff>
--- a/a502_Project.docx
+++ b/a502_Project.docx
@@ -76,7 +76,7 @@
         <w:pStyle w:val="FirstParagraph"/>
       </w:pPr>
       <w:r>
-        <w:t xml:space="preserve">The Framingham data set contains the diastolic blood pressure of 300 smokers and nonsmokers. For this study we will assume the following:</w:t>
+        <w:t xml:space="preserve">The Framingham data set contains the systolic blood pressure of 300 smokers and nonsmokers. For this study we will assume the following:</w:t>
       </w:r>
     </w:p>
     <w:p>
@@ -306,7 +306,27 @@
         <w:pStyle w:val="FirstParagraph"/>
       </w:pPr>
       <w:r>
-        <w:t xml:space="preserve">In the first analysis we will be assuming equal variances, thereby allowing us to use pooled sample variance (see Appendix I: Equation 1).</w:t>
+        <w:t xml:space="preserve">The goal of this paper is to investigate, through hypothesis testing, whether or not there is enough evidence to reject the null hypothesis. We will conduct the analysis under two conditions; the first assuming equal population variance (using pooled sample variance,</w:t>
+      </w:r>
+      <w:r>
+        <w:t xml:space="preserve"> </w:t>
+      </w:r>
+      <m:oMath>
+        <m:sSub>
+          <m:e>
+            <m:r>
+              <m:t>S</m:t>
+            </m:r>
+          </m:e>
+          <m:sub>
+            <m:r>
+              <m:t>p</m:t>
+            </m:r>
+          </m:sub>
+        </m:sSub>
+      </m:oMath>
+      <w:r>
+        <w:t xml:space="preserve">) and the second assuming unequal population variance. The results will be presented and any discrepancies between the two outcomes will be discussed.</w:t>
       </w:r>
     </w:p>
     <w:p>
@@ -314,7 +334,15 @@
         <w:pStyle w:val="BodyText"/>
       </w:pPr>
       <w:r>
-        <w:t xml:space="preserve">The pooled sample variance of the data is 510 using a degree of freedom value 298. In this case, we reject the null hypothesis because the calculated p value, 0.0041, is smaller than the chosen</w:t>
+        <w:t xml:space="preserve">In order to begin we must first find the difference in mean blood pressure between smoker and non smokers in this dataset. This was calculated to be -9.1577778. Despite this being a non zero number we ar not sure if there is in fact a difference of that this value was due to chance.</w:t>
+      </w:r>
+    </w:p>
+    <w:p>
+      <w:pPr>
+        <w:pStyle w:val="BodyText"/>
+      </w:pPr>
+      <w:r>
+        <w:t xml:space="preserve">In the first analysis we will be assuming equal variances, thereby allowing us to use pooled sample variance (see Appendix I: Equation 1) which was calculated to be 510 using a degree of freedom value 298. Under these conditions the p value was calculated to be 0.0041 which is smaller than</w:t>
       </w:r>
       <w:r>
         <w:t xml:space="preserve"> </w:t>
@@ -328,7 +356,7 @@
         <w:t xml:space="preserve"> </w:t>
       </w:r>
       <w:r>
-        <w:t xml:space="preserve">value of 0.05. In terms of t values, our observed t value of -3.04 is smaller than the t value, -1.97 for a two sided</w:t>
+        <w:t xml:space="preserve">of 0.05 (0.025 for each side of the distribution). In terms of t values, our observed t value of -3.04 is smaller than the t value, -1.97 for a two sided</w:t>
       </w:r>
       <w:r>
         <w:t xml:space="preserve"> </w:t>
@@ -350,7 +378,15 @@
         <w:pStyle w:val="BodyText"/>
       </w:pPr>
       <w:r>
-        <w:t xml:space="preserve">When computing the observed t value using the assumption that the population variances are not equivalent (variance smoker is 352.2 and variance nonsmoker is 562.1), a value of -2.9 is obtained. Comparing that the two sided</w:t>
+        <w:t xml:space="preserve">Additionally, the 95% confidence limits were calculated for the pooled variance assumption. The observed 95% confidence intervals are -15.08 to -3.23 It can be seen that 0 does not fall into the 95% confidence interval in this case. Therefore the null hypothesis can be rejected.</w:t>
+      </w:r>
+    </w:p>
+    <w:p>
+      <w:pPr>
+        <w:pStyle w:val="BodyText"/>
+      </w:pPr>
+      <w:r>
+        <w:t xml:space="preserve">Based on the aforementioned findings, we can reject the null hypothesis in favor of the alternative hypothesis at an</w:t>
       </w:r>
       <w:r>
         <w:t xml:space="preserve"> </w:t>
@@ -364,7 +400,15 @@
         <w:t xml:space="preserve"> </w:t>
       </w:r>
       <w:r>
-        <w:t xml:space="preserve">of -1.98 with 158 degrees of freedom (as computed using the Satterthwaite Approximation see Appendix I: Equation 4). The observed t value is less than the chosen</w:t>
+        <w:t xml:space="preserve">level of 0.05. In other words, there is significant evidence to support this group of smokers and non smokers have a different range of systolic blood pressure when using pooled variance.</w:t>
+      </w:r>
+    </w:p>
+    <w:p>
+      <w:pPr>
+        <w:pStyle w:val="BodyText"/>
+      </w:pPr>
+      <w:r>
+        <w:t xml:space="preserve">We will now conduct the same analysis as before, but now assuming unequal population variances. In this case the computed sample variances of the two groups are 352.2 for smokers and 562.1) for non smokers. Using equation 3 from Appendix 1, an observed t value of -2.9 is obtained. Comparing that the two sided</w:t>
       </w:r>
       <w:r>
         <w:t xml:space="preserve"> </w:t>
@@ -378,7 +422,21 @@
         <w:t xml:space="preserve"> </w:t>
       </w:r>
       <w:r>
-        <w:t xml:space="preserve">value of 0.05. In case, there is sufficient evidence to reject the null hypothesis in favor of the alternative.</w:t>
+        <w:t xml:space="preserve">of -1.98 with 158 degrees of freedom (as computed using the Satterthwaite Approximation see Appendix I: Equation 4). The observed t value is less than the chosen</w:t>
+      </w:r>
+      <w:r>
+        <w:t xml:space="preserve"> </w:t>
+      </w:r>
+      <m:oMath>
+        <m:r>
+          <m:t>α</m:t>
+        </m:r>
+      </m:oMath>
+      <w:r>
+        <w:t xml:space="preserve"> </w:t>
+      </w:r>
+      <w:r>
+        <w:t xml:space="preserve">value of 0.05, as in the case of pooled sample variance.</w:t>
       </w:r>
     </w:p>
     <w:p>
@@ -386,7 +444,21 @@
         <w:pStyle w:val="BodyText"/>
       </w:pPr>
       <w:r>
-        <w:t xml:space="preserve">The observed 95% confidence intervals are -15.08 to -3.23 for pooled sample variance and -15.4 to -2.91 for non pooled sample variance. It can be seen that 0 does not fall into the 95% confidence interval in either case. Therefore the null hypothesis can be rejected.</w:t>
+        <w:t xml:space="preserve">Furthermore, the 95% confidence limit in the non pooled case was found to be -15.4 to -2.91. It can be noted that zero is absent from this range, as in the case of the pooled sample variance. In this second scenario, there is sufficient evidence to reject the null hypothesis and to support the alternative at an</w:t>
+      </w:r>
+      <w:r>
+        <w:t xml:space="preserve"> </w:t>
+      </w:r>
+      <m:oMath>
+        <m:r>
+          <m:t>α</m:t>
+        </m:r>
+      </m:oMath>
+      <w:r>
+        <w:t xml:space="preserve"> </w:t>
+      </w:r>
+      <w:r>
+        <w:t xml:space="preserve">level of 0.05.</w:t>
       </w:r>
     </w:p>
     <w:p>
@@ -394,21 +466,7 @@
         <w:pStyle w:val="BodyText"/>
       </w:pPr>
       <w:r>
-        <w:t xml:space="preserve">In all three case, there is sufficient evidence to reject the null hypothesis and to support the alternative at an</w:t>
-      </w:r>
-      <w:r>
-        <w:t xml:space="preserve"> </w:t>
-      </w:r>
-      <m:oMath>
-        <m:r>
-          <m:t>α</m:t>
-        </m:r>
-      </m:oMath>
-      <w:r>
-        <w:t xml:space="preserve"> </w:t>
-      </w:r>
-      <w:r>
-        <w:t xml:space="preserve">level of 0.05.</w:t>
+        <w:t xml:space="preserve">We have shown that there is sufficient evidence that the blood pressure between smokers and nonsmokers are different. This statement holds true in all cases described in this paper. It should be noted, that while the observed systolic blood pressure values vary between smoker and non smokers, we do not know the underlying cause based on the provided data.</w:t>
       </w:r>
     </w:p>
     <w:p>
@@ -997,227 +1055,231 @@
           <w:p>
             <w:pPr>
               <w:pStyle w:val="Compact"/>
-              <w:jc w:val="left"/>
-            </w:pPr>
-            <w:r>
-              <w:t xml:space="preserve">Power</w:t>
+              <w:jc w:val="right"/>
+            </w:pPr>
+            <w:r>
+              <w:t xml:space="preserve">Test Case #9</w:t>
+            </w:r>
+          </w:p>
+        </w:tc>
+        <w:tc>
+          <w:p>
+            <w:pPr>
+              <w:pStyle w:val="Compact"/>
+              <w:jc w:val="right"/>
+            </w:pPr>
+            <w:r>
+              <w:t xml:space="preserve">Test Case #129</w:t>
             </w:r>
           </w:p>
         </w:tc>
       </w:tr>
       <w:tr>
         <w:tc>
-          <w:p/>
-        </w:tc>
-        <w:tc>
           <w:p>
             <w:pPr>
               <w:pStyle w:val="Compact"/>
               <w:jc w:val="left"/>
             </w:pPr>
             <w:r>
-              <w:t xml:space="preserve">Min. :0.0500</w:t>
+              <w:t xml:space="preserve">Min</w:t>
+            </w:r>
+          </w:p>
+        </w:tc>
+        <w:tc>
+          <w:p>
+            <w:pPr>
+              <w:pStyle w:val="Compact"/>
+              <w:jc w:val="right"/>
+            </w:pPr>
+            <w:r>
+              <w:t xml:space="preserve">0.0500009</w:t>
+            </w:r>
+          </w:p>
+        </w:tc>
+        <w:tc>
+          <w:p>
+            <w:pPr>
+              <w:pStyle w:val="Compact"/>
+              <w:jc w:val="right"/>
+            </w:pPr>
+            <w:r>
+              <w:t xml:space="preserve">0.0707365</w:t>
             </w:r>
           </w:p>
         </w:tc>
       </w:tr>
       <w:tr>
         <w:tc>
-          <w:p/>
-        </w:tc>
-        <w:tc>
           <w:p>
             <w:pPr>
               <w:pStyle w:val="Compact"/>
               <w:jc w:val="left"/>
             </w:pPr>
             <w:r>
-              <w:t xml:space="preserve">1st Qu.:0.1169</w:t>
+              <w:t xml:space="preserve">1st Quantile</w:t>
+            </w:r>
+          </w:p>
+        </w:tc>
+        <w:tc>
+          <w:p>
+            <w:pPr>
+              <w:pStyle w:val="Compact"/>
+              <w:jc w:val="right"/>
+            </w:pPr>
+            <w:r>
+              <w:t xml:space="preserve">0.1169414</w:t>
+            </w:r>
+          </w:p>
+        </w:tc>
+        <w:tc>
+          <w:p>
+            <w:pPr>
+              <w:pStyle w:val="Compact"/>
+              <w:jc w:val="right"/>
+            </w:pPr>
+            <w:r>
+              <w:t xml:space="preserve">0.8610788</w:t>
             </w:r>
           </w:p>
         </w:tc>
       </w:tr>
       <w:tr>
         <w:tc>
-          <w:p/>
-        </w:tc>
-        <w:tc>
           <w:p>
             <w:pPr>
               <w:pStyle w:val="Compact"/>
               <w:jc w:val="left"/>
             </w:pPr>
             <w:r>
-              <w:t xml:space="preserve">Median :0.2979</w:t>
+              <w:t xml:space="preserve">Median</w:t>
+            </w:r>
+          </w:p>
+        </w:tc>
+        <w:tc>
+          <w:p>
+            <w:pPr>
+              <w:pStyle w:val="Compact"/>
+              <w:jc w:val="right"/>
+            </w:pPr>
+            <w:r>
+              <w:t xml:space="preserve">0.2979222</w:t>
+            </w:r>
+          </w:p>
+        </w:tc>
+        <w:tc>
+          <w:p>
+            <w:pPr>
+              <w:pStyle w:val="Compact"/>
+              <w:jc w:val="right"/>
+            </w:pPr>
+            <w:r>
+              <w:t xml:space="preserve">0.9652580</w:t>
             </w:r>
           </w:p>
         </w:tc>
       </w:tr>
       <w:tr>
         <w:tc>
-          <w:p/>
-        </w:tc>
-        <w:tc>
           <w:p>
             <w:pPr>
               <w:pStyle w:val="Compact"/>
               <w:jc w:val="left"/>
             </w:pPr>
             <w:r>
-              <w:t xml:space="preserve">Mean :0.3793</w:t>
+              <w:t xml:space="preserve">Mean</w:t>
+            </w:r>
+          </w:p>
+        </w:tc>
+        <w:tc>
+          <w:p>
+            <w:pPr>
+              <w:pStyle w:val="Compact"/>
+              <w:jc w:val="right"/>
+            </w:pPr>
+            <w:r>
+              <w:t xml:space="preserve">0.3793437</w:t>
+            </w:r>
+          </w:p>
+        </w:tc>
+        <w:tc>
+          <w:p>
+            <w:pPr>
+              <w:pStyle w:val="Compact"/>
+              <w:jc w:val="right"/>
+            </w:pPr>
+            <w:r>
+              <w:t xml:space="preserve">0.8953985</w:t>
             </w:r>
           </w:p>
         </w:tc>
       </w:tr>
       <w:tr>
         <w:tc>
-          <w:p/>
-        </w:tc>
-        <w:tc>
           <w:p>
             <w:pPr>
               <w:pStyle w:val="Compact"/>
               <w:jc w:val="left"/>
             </w:pPr>
             <w:r>
-              <w:t xml:space="preserve">3rd Qu.:0.6115</w:t>
+              <w:t xml:space="preserve">3rd Quantile</w:t>
+            </w:r>
+          </w:p>
+        </w:tc>
+        <w:tc>
+          <w:p>
+            <w:pPr>
+              <w:pStyle w:val="Compact"/>
+              <w:jc w:val="right"/>
+            </w:pPr>
+            <w:r>
+              <w:t xml:space="preserve">0.6114560</w:t>
+            </w:r>
+          </w:p>
+        </w:tc>
+        <w:tc>
+          <w:p>
+            <w:pPr>
+              <w:pStyle w:val="Compact"/>
+              <w:jc w:val="right"/>
+            </w:pPr>
+            <w:r>
+              <w:t xml:space="preserve">0.9947153</w:t>
             </w:r>
           </w:p>
         </w:tc>
       </w:tr>
       <w:tr>
         <w:tc>
-          <w:p/>
-        </w:tc>
-        <w:tc>
           <w:p>
             <w:pPr>
               <w:pStyle w:val="Compact"/>
               <w:jc w:val="left"/>
             </w:pPr>
             <w:r>
-              <w:t xml:space="preserve">Max. :1.0000</w:t>
-            </w:r>
-          </w:p>
-        </w:tc>
-      </w:tr>
-    </w:tbl>
-    <w:p/>
-    <w:tbl>
-      <w:tblPr>
-        <w:tblStyle w:val="Table"/>
-        <w:tblW w:type="pct" w:w="0.0"/>
-        <w:tblLook w:firstRow="1" w:lastRow="0" w:firstColumn="0" w:lastColumn="0" w:noHBand="0" w:noVBand="0" w:val="0020"/>
-      </w:tblPr>
-      <w:tblGrid/>
-      <w:tr>
-        <w:tc>
-          <w:p/>
-        </w:tc>
-        <w:tc>
-          <w:p>
-            <w:pPr>
-              <w:pStyle w:val="Compact"/>
-              <w:jc w:val="left"/>
-            </w:pPr>
-            <w:r>
-              <w:t xml:space="preserve">Power</w:t>
-            </w:r>
-          </w:p>
-        </w:tc>
-      </w:tr>
-      <w:tr>
-        <w:tc>
-          <w:p/>
-        </w:tc>
-        <w:tc>
-          <w:p>
-            <w:pPr>
-              <w:pStyle w:val="Compact"/>
-              <w:jc w:val="left"/>
-            </w:pPr>
-            <w:r>
-              <w:t xml:space="preserve">Min. :0.07074</w:t>
-            </w:r>
-          </w:p>
-        </w:tc>
-      </w:tr>
-      <w:tr>
-        <w:tc>
-          <w:p/>
-        </w:tc>
-        <w:tc>
-          <w:p>
-            <w:pPr>
-              <w:pStyle w:val="Compact"/>
-              <w:jc w:val="left"/>
-            </w:pPr>
-            <w:r>
-              <w:t xml:space="preserve">1st Qu.:0.86108</w:t>
-            </w:r>
-          </w:p>
-        </w:tc>
-      </w:tr>
-      <w:tr>
-        <w:tc>
-          <w:p/>
-        </w:tc>
-        <w:tc>
-          <w:p>
-            <w:pPr>
-              <w:pStyle w:val="Compact"/>
-              <w:jc w:val="left"/>
-            </w:pPr>
-            <w:r>
-              <w:t xml:space="preserve">Median :0.96526</w:t>
-            </w:r>
-          </w:p>
-        </w:tc>
-      </w:tr>
-      <w:tr>
-        <w:tc>
-          <w:p/>
-        </w:tc>
-        <w:tc>
-          <w:p>
-            <w:pPr>
-              <w:pStyle w:val="Compact"/>
-              <w:jc w:val="left"/>
-            </w:pPr>
-            <w:r>
-              <w:t xml:space="preserve">Mean :0.89540</w:t>
-            </w:r>
-          </w:p>
-        </w:tc>
-      </w:tr>
-      <w:tr>
-        <w:tc>
-          <w:p/>
-        </w:tc>
-        <w:tc>
-          <w:p>
-            <w:pPr>
-              <w:pStyle w:val="Compact"/>
-              <w:jc w:val="left"/>
-            </w:pPr>
-            <w:r>
-              <w:t xml:space="preserve">3rd Qu.:0.99472</w:t>
-            </w:r>
-          </w:p>
-        </w:tc>
-      </w:tr>
-      <w:tr>
-        <w:tc>
-          <w:p/>
-        </w:tc>
-        <w:tc>
-          <w:p>
-            <w:pPr>
-              <w:pStyle w:val="Compact"/>
-              <w:jc w:val="left"/>
-            </w:pPr>
-            <w:r>
-              <w:t xml:space="preserve">Max. :1.00000</w:t>
+              <w:t xml:space="preserve">Max</w:t>
+            </w:r>
+          </w:p>
+        </w:tc>
+        <w:tc>
+          <w:p>
+            <w:pPr>
+              <w:pStyle w:val="Compact"/>
+              <w:jc w:val="right"/>
+            </w:pPr>
+            <w:r>
+              <w:t xml:space="preserve">0.9999994</w:t>
+            </w:r>
+          </w:p>
+        </w:tc>
+        <w:tc>
+          <w:p>
+            <w:pPr>
+              <w:pStyle w:val="Compact"/>
+              <w:jc w:val="right"/>
+            </w:pPr>
+            <w:r>
+              <w:t xml:space="preserve">0.9999993</w:t>
             </w:r>
           </w:p>
         </w:tc>
@@ -29900,6 +29962,534 @@
         <w:rPr>
           <w:rStyle w:val="NormalTok"/>
         </w:rPr>
+        <w:t xml:space="preserve">pow_tab_9 </w:t>
+      </w:r>
+      <w:r>
+        <w:rPr>
+          <w:rStyle w:val="OtherTok"/>
+        </w:rPr>
+        <w:t xml:space="preserve">&lt;-</w:t>
+      </w:r>
+      <w:r>
+        <w:rPr>
+          <w:rStyle w:val="NormalTok"/>
+        </w:rPr>
+        <w:t xml:space="preserve"> test_results[[</w:t>
+      </w:r>
+      <w:r>
+        <w:rPr>
+          <w:rStyle w:val="DecValTok"/>
+        </w:rPr>
+        <w:t xml:space="preserve">9</w:t>
+      </w:r>
+      <w:r>
+        <w:rPr>
+          <w:rStyle w:val="NormalTok"/>
+        </w:rPr>
+        <w:t xml:space="preserve">]] </w:t>
+      </w:r>
+      <w:r>
+        <w:rPr>
+          <w:rStyle w:val="SpecialCharTok"/>
+        </w:rPr>
+        <w:t xml:space="preserve">%&gt;%</w:t>
+      </w:r>
+      <w:r>
+        <w:rPr>
+          <w:rStyle w:val="NormalTok"/>
+        </w:rPr>
+        <w:t xml:space="preserve"> </w:t>
+      </w:r>
+      <w:r>
+        <w:rPr>
+          <w:rStyle w:val="FunctionTok"/>
+        </w:rPr>
+        <w:t xml:space="preserve">pull</w:t>
+      </w:r>
+      <w:r>
+        <w:rPr>
+          <w:rStyle w:val="NormalTok"/>
+        </w:rPr>
+        <w:t xml:space="preserve">(Power) </w:t>
+      </w:r>
+      <w:r>
+        <w:rPr>
+          <w:rStyle w:val="SpecialCharTok"/>
+        </w:rPr>
+        <w:t xml:space="preserve">%&gt;%</w:t>
+      </w:r>
+      <w:r>
+        <w:rPr>
+          <w:rStyle w:val="NormalTok"/>
+        </w:rPr>
+        <w:t xml:space="preserve"> </w:t>
+      </w:r>
+      <w:r>
+        <w:rPr>
+          <w:rStyle w:val="FunctionTok"/>
+        </w:rPr>
+        <w:t xml:space="preserve">summary</w:t>
+      </w:r>
+      <w:r>
+        <w:rPr>
+          <w:rStyle w:val="NormalTok"/>
+        </w:rPr>
+        <w:t xml:space="preserve">() </w:t>
+      </w:r>
+      <w:r>
+        <w:rPr>
+          <w:rStyle w:val="SpecialCharTok"/>
+        </w:rPr>
+        <w:t xml:space="preserve">%&gt;%</w:t>
+      </w:r>
+      <w:r>
+        <w:rPr>
+          <w:rStyle w:val="NormalTok"/>
+        </w:rPr>
+        <w:t xml:space="preserve"> </w:t>
+      </w:r>
+      <w:r>
+        <w:rPr>
+          <w:rStyle w:val="FunctionTok"/>
+        </w:rPr>
+        <w:t xml:space="preserve">unname</w:t>
+      </w:r>
+      <w:r>
+        <w:rPr>
+          <w:rStyle w:val="NormalTok"/>
+        </w:rPr>
+        <w:t xml:space="preserve">() </w:t>
+      </w:r>
+      <w:r>
+        <w:rPr>
+          <w:rStyle w:val="SpecialCharTok"/>
+        </w:rPr>
+        <w:t xml:space="preserve">%&gt;%</w:t>
+      </w:r>
+      <w:r>
+        <w:rPr>
+          <w:rStyle w:val="NormalTok"/>
+        </w:rPr>
+        <w:t xml:space="preserve"> </w:t>
+      </w:r>
+      <w:r>
+        <w:rPr>
+          <w:rStyle w:val="FunctionTok"/>
+        </w:rPr>
+        <w:t xml:space="preserve">matrix</w:t>
+      </w:r>
+      <w:r>
+        <w:rPr>
+          <w:rStyle w:val="NormalTok"/>
+        </w:rPr>
+        <w:t xml:space="preserve">(</w:t>
+      </w:r>
+      <w:r>
+        <w:rPr>
+          <w:rStyle w:val="AttributeTok"/>
+        </w:rPr>
+        <w:t xml:space="preserve">ncol =</w:t>
+      </w:r>
+      <w:r>
+        <w:rPr>
+          <w:rStyle w:val="NormalTok"/>
+        </w:rPr>
+        <w:t xml:space="preserve"> </w:t>
+      </w:r>
+      <w:r>
+        <w:rPr>
+          <w:rStyle w:val="DecValTok"/>
+        </w:rPr>
+        <w:t xml:space="preserve">1</w:t>
+      </w:r>
+      <w:r>
+        <w:rPr>
+          <w:rStyle w:val="NormalTok"/>
+        </w:rPr>
+        <w:t xml:space="preserve">)</w:t>
+      </w:r>
+      <w:r>
+        <w:br/>
+      </w:r>
+      <w:r>
+        <w:rPr>
+          <w:rStyle w:val="NormalTok"/>
+        </w:rPr>
+        <w:t xml:space="preserve">pow_tab_129 </w:t>
+      </w:r>
+      <w:r>
+        <w:rPr>
+          <w:rStyle w:val="OtherTok"/>
+        </w:rPr>
+        <w:t xml:space="preserve">&lt;-</w:t>
+      </w:r>
+      <w:r>
+        <w:rPr>
+          <w:rStyle w:val="NormalTok"/>
+        </w:rPr>
+        <w:t xml:space="preserve"> test_results[[</w:t>
+      </w:r>
+      <w:r>
+        <w:rPr>
+          <w:rStyle w:val="DecValTok"/>
+        </w:rPr>
+        <w:t xml:space="preserve">129</w:t>
+      </w:r>
+      <w:r>
+        <w:rPr>
+          <w:rStyle w:val="NormalTok"/>
+        </w:rPr>
+        <w:t xml:space="preserve">]] </w:t>
+      </w:r>
+      <w:r>
+        <w:rPr>
+          <w:rStyle w:val="SpecialCharTok"/>
+        </w:rPr>
+        <w:t xml:space="preserve">%&gt;%</w:t>
+      </w:r>
+      <w:r>
+        <w:rPr>
+          <w:rStyle w:val="NormalTok"/>
+        </w:rPr>
+        <w:t xml:space="preserve"> </w:t>
+      </w:r>
+      <w:r>
+        <w:rPr>
+          <w:rStyle w:val="FunctionTok"/>
+        </w:rPr>
+        <w:t xml:space="preserve">pull</w:t>
+      </w:r>
+      <w:r>
+        <w:rPr>
+          <w:rStyle w:val="NormalTok"/>
+        </w:rPr>
+        <w:t xml:space="preserve">(Power) </w:t>
+      </w:r>
+      <w:r>
+        <w:rPr>
+          <w:rStyle w:val="SpecialCharTok"/>
+        </w:rPr>
+        <w:t xml:space="preserve">%&gt;%</w:t>
+      </w:r>
+      <w:r>
+        <w:rPr>
+          <w:rStyle w:val="NormalTok"/>
+        </w:rPr>
+        <w:t xml:space="preserve"> </w:t>
+      </w:r>
+      <w:r>
+        <w:rPr>
+          <w:rStyle w:val="FunctionTok"/>
+        </w:rPr>
+        <w:t xml:space="preserve">summary</w:t>
+      </w:r>
+      <w:r>
+        <w:rPr>
+          <w:rStyle w:val="NormalTok"/>
+        </w:rPr>
+        <w:t xml:space="preserve">() </w:t>
+      </w:r>
+      <w:r>
+        <w:rPr>
+          <w:rStyle w:val="SpecialCharTok"/>
+        </w:rPr>
+        <w:t xml:space="preserve">%&gt;%</w:t>
+      </w:r>
+      <w:r>
+        <w:rPr>
+          <w:rStyle w:val="NormalTok"/>
+        </w:rPr>
+        <w:t xml:space="preserve"> </w:t>
+      </w:r>
+      <w:r>
+        <w:rPr>
+          <w:rStyle w:val="FunctionTok"/>
+        </w:rPr>
+        <w:t xml:space="preserve">unname</w:t>
+      </w:r>
+      <w:r>
+        <w:rPr>
+          <w:rStyle w:val="NormalTok"/>
+        </w:rPr>
+        <w:t xml:space="preserve">() </w:t>
+      </w:r>
+      <w:r>
+        <w:rPr>
+          <w:rStyle w:val="SpecialCharTok"/>
+        </w:rPr>
+        <w:t xml:space="preserve">%&gt;%</w:t>
+      </w:r>
+      <w:r>
+        <w:rPr>
+          <w:rStyle w:val="NormalTok"/>
+        </w:rPr>
+        <w:t xml:space="preserve"> </w:t>
+      </w:r>
+      <w:r>
+        <w:rPr>
+          <w:rStyle w:val="FunctionTok"/>
+        </w:rPr>
+        <w:t xml:space="preserve">matrix</w:t>
+      </w:r>
+      <w:r>
+        <w:rPr>
+          <w:rStyle w:val="NormalTok"/>
+        </w:rPr>
+        <w:t xml:space="preserve">(</w:t>
+      </w:r>
+      <w:r>
+        <w:rPr>
+          <w:rStyle w:val="AttributeTok"/>
+        </w:rPr>
+        <w:t xml:space="preserve">ncol =</w:t>
+      </w:r>
+      <w:r>
+        <w:rPr>
+          <w:rStyle w:val="NormalTok"/>
+        </w:rPr>
+        <w:t xml:space="preserve"> </w:t>
+      </w:r>
+      <w:r>
+        <w:rPr>
+          <w:rStyle w:val="DecValTok"/>
+        </w:rPr>
+        <w:t xml:space="preserve">1</w:t>
+      </w:r>
+      <w:r>
+        <w:rPr>
+          <w:rStyle w:val="NormalTok"/>
+        </w:rPr>
+        <w:t xml:space="preserve">)</w:t>
+      </w:r>
+      <w:r>
+        <w:br/>
+      </w:r>
+      <w:r>
+        <w:br/>
+      </w:r>
+      <w:r>
+        <w:rPr>
+          <w:rStyle w:val="NormalTok"/>
+        </w:rPr>
+        <w:t xml:space="preserve">d </w:t>
+      </w:r>
+      <w:r>
+        <w:rPr>
+          <w:rStyle w:val="OtherTok"/>
+        </w:rPr>
+        <w:t xml:space="preserve">&lt;-</w:t>
+      </w:r>
+      <w:r>
+        <w:rPr>
+          <w:rStyle w:val="NormalTok"/>
+        </w:rPr>
+        <w:t xml:space="preserve"> </w:t>
+      </w:r>
+      <w:r>
+        <w:rPr>
+          <w:rStyle w:val="FunctionTok"/>
+        </w:rPr>
+        <w:t xml:space="preserve">cbind</w:t>
+      </w:r>
+      <w:r>
+        <w:rPr>
+          <w:rStyle w:val="NormalTok"/>
+        </w:rPr>
+        <w:t xml:space="preserve">(pow_tab_9, pow_tab_129)</w:t>
+      </w:r>
+      <w:r>
+        <w:br/>
+      </w:r>
+      <w:r>
+        <w:rPr>
+          <w:rStyle w:val="NormalTok"/>
+        </w:rPr>
+        <w:t xml:space="preserve">                                               </w:t>
+      </w:r>
+      <w:r>
+        <w:br/>
+      </w:r>
+      <w:r>
+        <w:rPr>
+          <w:rStyle w:val="FunctionTok"/>
+        </w:rPr>
+        <w:t xml:space="preserve">colnames</w:t>
+      </w:r>
+      <w:r>
+        <w:rPr>
+          <w:rStyle w:val="NormalTok"/>
+        </w:rPr>
+        <w:t xml:space="preserve">(d) </w:t>
+      </w:r>
+      <w:r>
+        <w:rPr>
+          <w:rStyle w:val="OtherTok"/>
+        </w:rPr>
+        <w:t xml:space="preserve">=</w:t>
+      </w:r>
+      <w:r>
+        <w:rPr>
+          <w:rStyle w:val="NormalTok"/>
+        </w:rPr>
+        <w:t xml:space="preserve"> </w:t>
+      </w:r>
+      <w:r>
+        <w:rPr>
+          <w:rStyle w:val="FunctionTok"/>
+        </w:rPr>
+        <w:t xml:space="preserve">c</w:t>
+      </w:r>
+      <w:r>
+        <w:rPr>
+          <w:rStyle w:val="NormalTok"/>
+        </w:rPr>
+        <w:t xml:space="preserve">(</w:t>
+      </w:r>
+      <w:r>
+        <w:rPr>
+          <w:rStyle w:val="StringTok"/>
+        </w:rPr>
+        <w:t xml:space="preserve">"Test Case #9"</w:t>
+      </w:r>
+      <w:r>
+        <w:rPr>
+          <w:rStyle w:val="NormalTok"/>
+        </w:rPr>
+        <w:t xml:space="preserve">,</w:t>
+      </w:r>
+      <w:r>
+        <w:rPr>
+          <w:rStyle w:val="StringTok"/>
+        </w:rPr>
+        <w:t xml:space="preserve">"Test Case #129"</w:t>
+      </w:r>
+      <w:r>
+        <w:rPr>
+          <w:rStyle w:val="NormalTok"/>
+        </w:rPr>
+        <w:t xml:space="preserve">)</w:t>
+      </w:r>
+      <w:r>
+        <w:br/>
+      </w:r>
+      <w:r>
+        <w:rPr>
+          <w:rStyle w:val="FunctionTok"/>
+        </w:rPr>
+        <w:t xml:space="preserve">rownames</w:t>
+      </w:r>
+      <w:r>
+        <w:rPr>
+          <w:rStyle w:val="NormalTok"/>
+        </w:rPr>
+        <w:t xml:space="preserve">(d) </w:t>
+      </w:r>
+      <w:r>
+        <w:rPr>
+          <w:rStyle w:val="OtherTok"/>
+        </w:rPr>
+        <w:t xml:space="preserve">=</w:t>
+      </w:r>
+      <w:r>
+        <w:rPr>
+          <w:rStyle w:val="NormalTok"/>
+        </w:rPr>
+        <w:t xml:space="preserve"> </w:t>
+      </w:r>
+      <w:r>
+        <w:rPr>
+          <w:rStyle w:val="FunctionTok"/>
+        </w:rPr>
+        <w:t xml:space="preserve">c</w:t>
+      </w:r>
+      <w:r>
+        <w:rPr>
+          <w:rStyle w:val="NormalTok"/>
+        </w:rPr>
+        <w:t xml:space="preserve">(</w:t>
+      </w:r>
+      <w:r>
+        <w:rPr>
+          <w:rStyle w:val="StringTok"/>
+        </w:rPr>
+        <w:t xml:space="preserve">"Min"</w:t>
+      </w:r>
+      <w:r>
+        <w:rPr>
+          <w:rStyle w:val="NormalTok"/>
+        </w:rPr>
+        <w:t xml:space="preserve">, </w:t>
+      </w:r>
+      <w:r>
+        <w:rPr>
+          <w:rStyle w:val="StringTok"/>
+        </w:rPr>
+        <w:t xml:space="preserve">"1st Quantile"</w:t>
+      </w:r>
+      <w:r>
+        <w:rPr>
+          <w:rStyle w:val="NormalTok"/>
+        </w:rPr>
+        <w:t xml:space="preserve">, </w:t>
+      </w:r>
+      <w:r>
+        <w:rPr>
+          <w:rStyle w:val="StringTok"/>
+        </w:rPr>
+        <w:t xml:space="preserve">"Median"</w:t>
+      </w:r>
+      <w:r>
+        <w:rPr>
+          <w:rStyle w:val="NormalTok"/>
+        </w:rPr>
+        <w:t xml:space="preserve">, </w:t>
+      </w:r>
+      <w:r>
+        <w:rPr>
+          <w:rStyle w:val="StringTok"/>
+        </w:rPr>
+        <w:t xml:space="preserve">"Mean"</w:t>
+      </w:r>
+      <w:r>
+        <w:rPr>
+          <w:rStyle w:val="NormalTok"/>
+        </w:rPr>
+        <w:t xml:space="preserve">, </w:t>
+      </w:r>
+      <w:r>
+        <w:rPr>
+          <w:rStyle w:val="StringTok"/>
+        </w:rPr>
+        <w:t xml:space="preserve">"3rd Quantile"</w:t>
+      </w:r>
+      <w:r>
+        <w:rPr>
+          <w:rStyle w:val="NormalTok"/>
+        </w:rPr>
+        <w:t xml:space="preserve">, </w:t>
+      </w:r>
+      <w:r>
+        <w:rPr>
+          <w:rStyle w:val="StringTok"/>
+        </w:rPr>
+        <w:t xml:space="preserve">"Max"</w:t>
+      </w:r>
+      <w:r>
+        <w:rPr>
+          <w:rStyle w:val="NormalTok"/>
+        </w:rPr>
+        <w:t xml:space="preserve">)</w:t>
+      </w:r>
+      <w:r>
+        <w:br/>
+      </w:r>
+      <w:r>
+        <w:br/>
+      </w:r>
+      <w:r>
+        <w:rPr>
+          <w:rStyle w:val="NormalTok"/>
+        </w:rPr>
         <w:t xml:space="preserve">knitr</w:t>
       </w:r>
       <w:r>
@@ -29918,109 +30508,7 @@
         <w:rPr>
           <w:rStyle w:val="NormalTok"/>
         </w:rPr>
-        <w:t xml:space="preserve">(</w:t>
-      </w:r>
-      <w:r>
-        <w:rPr>
-          <w:rStyle w:val="FunctionTok"/>
-        </w:rPr>
-        <w:t xml:space="preserve">summary</w:t>
-      </w:r>
-      <w:r>
-        <w:rPr>
-          <w:rStyle w:val="NormalTok"/>
-        </w:rPr>
-        <w:t xml:space="preserve">(test_results[[</w:t>
-      </w:r>
-      <w:r>
-        <w:rPr>
-          <w:rStyle w:val="DecValTok"/>
-        </w:rPr>
-        <w:t xml:space="preserve">9</w:t>
-      </w:r>
-      <w:r>
-        <w:rPr>
-          <w:rStyle w:val="NormalTok"/>
-        </w:rPr>
-        <w:t xml:space="preserve">]][</w:t>
-      </w:r>
-      <w:r>
-        <w:rPr>
-          <w:rStyle w:val="StringTok"/>
-        </w:rPr>
-        <w:t xml:space="preserve">"Power"</w:t>
-      </w:r>
-      <w:r>
-        <w:rPr>
-          <w:rStyle w:val="NormalTok"/>
-        </w:rPr>
-        <w:t xml:space="preserve">]))</w:t>
-      </w:r>
-      <w:r>
-        <w:br/>
-      </w:r>
-      <w:r>
-        <w:br/>
-      </w:r>
-      <w:r>
-        <w:rPr>
-          <w:rStyle w:val="NormalTok"/>
-        </w:rPr>
-        <w:t xml:space="preserve">knitr</w:t>
-      </w:r>
-      <w:r>
-        <w:rPr>
-          <w:rStyle w:val="SpecialCharTok"/>
-        </w:rPr>
-        <w:t xml:space="preserve">::</w:t>
-      </w:r>
-      <w:r>
-        <w:rPr>
-          <w:rStyle w:val="FunctionTok"/>
-        </w:rPr>
-        <w:t xml:space="preserve">kable</w:t>
-      </w:r>
-      <w:r>
-        <w:rPr>
-          <w:rStyle w:val="NormalTok"/>
-        </w:rPr>
-        <w:t xml:space="preserve">(</w:t>
-      </w:r>
-      <w:r>
-        <w:rPr>
-          <w:rStyle w:val="FunctionTok"/>
-        </w:rPr>
-        <w:t xml:space="preserve">summary</w:t>
-      </w:r>
-      <w:r>
-        <w:rPr>
-          <w:rStyle w:val="NormalTok"/>
-        </w:rPr>
-        <w:t xml:space="preserve">(test_results[[</w:t>
-      </w:r>
-      <w:r>
-        <w:rPr>
-          <w:rStyle w:val="DecValTok"/>
-        </w:rPr>
-        <w:t xml:space="preserve">129</w:t>
-      </w:r>
-      <w:r>
-        <w:rPr>
-          <w:rStyle w:val="NormalTok"/>
-        </w:rPr>
-        <w:t xml:space="preserve">]][</w:t>
-      </w:r>
-      <w:r>
-        <w:rPr>
-          <w:rStyle w:val="StringTok"/>
-        </w:rPr>
-        <w:t xml:space="preserve">"Power"</w:t>
-      </w:r>
-      <w:r>
-        <w:rPr>
-          <w:rStyle w:val="NormalTok"/>
-        </w:rPr>
-        <w:t xml:space="preserve">]))</w:t>
+        <w:t xml:space="preserve">(d)</w:t>
       </w:r>
       <w:r>
         <w:br/>

</xml_diff>